<commit_message>
created rvSolutions; sorted list of ingredients by type
</commit_message>
<xml_diff>
--- a/Development Log.docx
+++ b/Development Log.docx
@@ -52,17 +52,53 @@
           <w:lang w:val="en-US"/>
         </w:rPr>
       </w:pPr>
-      <w:r>
-        <w:rPr>
-          <w:lang w:val="en-US"/>
-        </w:rPr>
-        <w:t>Mainactivity passes a map &lt;String, Int&gt; to rvadapte</w:t>
-      </w:r>
-      <w:r>
-        <w:rPr>
-          <w:lang w:val="en-US"/>
-        </w:rPr>
-        <w:t>r, where the string is pizza topping; int is 0-3, where the ints represent the following:</w:t>
+      <w:proofErr w:type="spellStart"/>
+      <w:r>
+        <w:rPr>
+          <w:lang w:val="en-US"/>
+        </w:rPr>
+        <w:t>Mainactivity</w:t>
+      </w:r>
+      <w:proofErr w:type="spellEnd"/>
+      <w:r>
+        <w:rPr>
+          <w:lang w:val="en-US"/>
+        </w:rPr>
+        <w:t xml:space="preserve"> passes a map &lt;String, Int&gt; to </w:t>
+      </w:r>
+      <w:proofErr w:type="spellStart"/>
+      <w:r>
+        <w:rPr>
+          <w:lang w:val="en-US"/>
+        </w:rPr>
+        <w:t>rvadapte</w:t>
+      </w:r>
+      <w:r>
+        <w:rPr>
+          <w:lang w:val="en-US"/>
+        </w:rPr>
+        <w:t>r</w:t>
+      </w:r>
+      <w:proofErr w:type="spellEnd"/>
+      <w:r>
+        <w:rPr>
+          <w:lang w:val="en-US"/>
+        </w:rPr>
+        <w:t xml:space="preserve">, where the string is pizza topping; int is 0-3, where the </w:t>
+      </w:r>
+      <w:proofErr w:type="spellStart"/>
+      <w:r>
+        <w:rPr>
+          <w:lang w:val="en-US"/>
+        </w:rPr>
+        <w:t>ints</w:t>
+      </w:r>
+      <w:proofErr w:type="spellEnd"/>
+      <w:r>
+        <w:rPr>
+          <w:lang w:val="en-US"/>
+        </w:rPr>
+        <w:t xml:space="preserve"> represent the following:</w:t>
       </w:r>
     </w:p>
     <w:tbl>
@@ -242,13 +278,41 @@
         <w:rPr>
           <w:lang w:val="en-US"/>
         </w:rPr>
-        <w:t xml:space="preserve">When a new pizza is requested, mainactivity passes a map </w:t>
-      </w:r>
-      <w:r>
-        <w:rPr>
-          <w:lang w:val="en-US"/>
-        </w:rPr>
-        <w:t xml:space="preserve">to rvadapter </w:t>
+        <w:t xml:space="preserve">When a new pizza is requested, </w:t>
+      </w:r>
+      <w:proofErr w:type="spellStart"/>
+      <w:r>
+        <w:rPr>
+          <w:lang w:val="en-US"/>
+        </w:rPr>
+        <w:t>mainactivity</w:t>
+      </w:r>
+      <w:proofErr w:type="spellEnd"/>
+      <w:r>
+        <w:rPr>
+          <w:lang w:val="en-US"/>
+        </w:rPr>
+        <w:t xml:space="preserve"> passes a map </w:t>
+      </w:r>
+      <w:r>
+        <w:rPr>
+          <w:lang w:val="en-US"/>
+        </w:rPr>
+        <w:t xml:space="preserve">to </w:t>
+      </w:r>
+      <w:proofErr w:type="spellStart"/>
+      <w:r>
+        <w:rPr>
+          <w:lang w:val="en-US"/>
+        </w:rPr>
+        <w:t>rvadapter</w:t>
+      </w:r>
+      <w:proofErr w:type="spellEnd"/>
+      <w:r>
+        <w:rPr>
+          <w:lang w:val="en-US"/>
+        </w:rPr>
+        <w:t xml:space="preserve"> </w:t>
       </w:r>
       <w:r>
         <w:rPr>
@@ -260,7 +324,21 @@
         <w:rPr>
           <w:lang w:val="en-US"/>
         </w:rPr>
-        <w:t xml:space="preserve"> so the background colors of all the topping items displayed in the rv is neutral. </w:t>
+        <w:t xml:space="preserve"> so the background colors of all the topping items displayed in the </w:t>
+      </w:r>
+      <w:proofErr w:type="spellStart"/>
+      <w:r>
+        <w:rPr>
+          <w:lang w:val="en-US"/>
+        </w:rPr>
+        <w:t>rv</w:t>
+      </w:r>
+      <w:proofErr w:type="spellEnd"/>
+      <w:r>
+        <w:rPr>
+          <w:lang w:val="en-US"/>
+        </w:rPr>
+        <w:t xml:space="preserve"> is neutral. </w:t>
       </w:r>
     </w:p>
     <w:p>
@@ -278,7 +356,21 @@
         <w:rPr>
           <w:lang w:val="en-US"/>
         </w:rPr>
-        <w:t xml:space="preserve">As user clicks on toppings to select / deselect them, mainactivity keeps track of a map of &lt;String, Boolean&gt;, where String is a topping; Boolean is whether user has selected it. </w:t>
+        <w:t xml:space="preserve">As user clicks on toppings to select / deselect them, </w:t>
+      </w:r>
+      <w:proofErr w:type="spellStart"/>
+      <w:r>
+        <w:rPr>
+          <w:lang w:val="en-US"/>
+        </w:rPr>
+        <w:t>mainactivity</w:t>
+      </w:r>
+      <w:proofErr w:type="spellEnd"/>
+      <w:r>
+        <w:rPr>
+          <w:lang w:val="en-US"/>
+        </w:rPr>
+        <w:t xml:space="preserve"> keeps track of a map of &lt;String, Boolean&gt;, where String is a topping; Boolean is whether user has selected it. </w:t>
       </w:r>
     </w:p>
     <w:p>
@@ -298,11 +390,19 @@
         </w:rPr>
         <w:t xml:space="preserve">When user clicks “check answers”, </w:t>
       </w:r>
-      <w:r>
-        <w:rPr>
-          <w:lang w:val="en-US"/>
-        </w:rPr>
-        <w:t xml:space="preserve">mainactivity checks above map against a map of correct answers </w:t>
+      <w:proofErr w:type="spellStart"/>
+      <w:r>
+        <w:rPr>
+          <w:lang w:val="en-US"/>
+        </w:rPr>
+        <w:t>mainactivity</w:t>
+      </w:r>
+      <w:proofErr w:type="spellEnd"/>
+      <w:r>
+        <w:rPr>
+          <w:lang w:val="en-US"/>
+        </w:rPr>
+        <w:t xml:space="preserve"> checks above map against a map of correct answers </w:t>
       </w:r>
       <w:r>
         <w:rPr>
@@ -310,11 +410,47 @@
         </w:rPr>
         <w:t xml:space="preserve">and produces </w:t>
       </w:r>
-      <w:r>
-        <w:rPr>
-          <w:lang w:val="en-US"/>
-        </w:rPr>
-        <w:t xml:space="preserve">finalMap&lt;String, Int&gt; which is passed into rvadapter. finalMap has Int from 0-3 as defined in </w:t>
+      <w:proofErr w:type="spellStart"/>
+      <w:r>
+        <w:rPr>
+          <w:lang w:val="en-US"/>
+        </w:rPr>
+        <w:t>finalMap</w:t>
+      </w:r>
+      <w:proofErr w:type="spellEnd"/>
+      <w:r>
+        <w:rPr>
+          <w:lang w:val="en-US"/>
+        </w:rPr>
+        <w:t xml:space="preserve">&lt;String, Int&gt; which is passed into </w:t>
+      </w:r>
+      <w:proofErr w:type="spellStart"/>
+      <w:r>
+        <w:rPr>
+          <w:lang w:val="en-US"/>
+        </w:rPr>
+        <w:t>rvadapter</w:t>
+      </w:r>
+      <w:proofErr w:type="spellEnd"/>
+      <w:r>
+        <w:rPr>
+          <w:lang w:val="en-US"/>
+        </w:rPr>
+        <w:t xml:space="preserve">. </w:t>
+      </w:r>
+      <w:proofErr w:type="spellStart"/>
+      <w:r>
+        <w:rPr>
+          <w:lang w:val="en-US"/>
+        </w:rPr>
+        <w:t>finalMap</w:t>
+      </w:r>
+      <w:proofErr w:type="spellEnd"/>
+      <w:r>
+        <w:rPr>
+          <w:lang w:val="en-US"/>
+        </w:rPr>
+        <w:t xml:space="preserve"> has Int from 0-3 as defined in </w:t>
       </w:r>
       <w:r>
         <w:rPr>
@@ -363,6 +499,14 @@
       <w:tblPr>
         <w:tblStyle w:val="TableGrid"/>
         <w:tblW w:w="0" w:type="auto"/>
+        <w:tblBorders>
+          <w:top w:val="none" w:sz="0" w:space="0" w:color="auto"/>
+          <w:left w:val="none" w:sz="0" w:space="0" w:color="auto"/>
+          <w:bottom w:val="none" w:sz="0" w:space="0" w:color="auto"/>
+          <w:right w:val="none" w:sz="0" w:space="0" w:color="auto"/>
+          <w:insideH w:val="none" w:sz="0" w:space="0" w:color="auto"/>
+          <w:insideV w:val="none" w:sz="0" w:space="0" w:color="auto"/>
+        </w:tblBorders>
         <w:tblLook w:val="04A0" w:firstRow="1" w:lastRow="0" w:firstColumn="1" w:lastColumn="0" w:noHBand="0" w:noVBand="1"/>
       </w:tblPr>
       <w:tblGrid>
@@ -398,6 +542,7 @@
           </w:tcPr>
           <w:p>
             <w:pPr>
+              <w:jc w:val="both"/>
               <w:rPr>
                 <w:lang w:val="en-US"/>
               </w:rPr>
@@ -406,17 +551,26 @@
               <w:rPr>
                 <w:lang w:val="en-US"/>
               </w:rPr>
-              <w:t xml:space="preserve">When user starts quiz, the app arranges all the pizzas in a random order. When user clicks “next pizza”, the app doesn’t generate a “random” pizza but rather gives the next pizza in the pre-randomised list. </w:t>
-            </w:r>
-            <w:r>
-              <w:rPr>
-                <w:lang w:val="en-US"/>
-              </w:rPr>
-              <w:t xml:space="preserve">There’ll be a score at the top right of the screen which shows how many pizzas the user has gotten right. </w:t>
+              <w:t>When user starts quiz, the app arranges all the pizzas in a random order. When user clicks “next pizza”, the app doesn’t generate a “random” pizza but rather gives the next pizza in the pre-</w:t>
+            </w:r>
+            <w:proofErr w:type="spellStart"/>
+            <w:r>
+              <w:rPr>
+                <w:lang w:val="en-US"/>
+              </w:rPr>
+              <w:t>randomised</w:t>
+            </w:r>
+            <w:proofErr w:type="spellEnd"/>
+            <w:r>
+              <w:rPr>
+                <w:lang w:val="en-US"/>
+              </w:rPr>
+              <w:t xml:space="preserve"> list. There’ll be a score at the top right of the screen which shows how many pizzas the user has gotten right. </w:t>
             </w:r>
           </w:p>
           <w:p>
             <w:pPr>
+              <w:jc w:val="both"/>
               <w:rPr>
                 <w:lang w:val="en-US"/>
               </w:rPr>
@@ -425,7 +579,168 @@
               <w:rPr>
                 <w:lang w:val="en-US"/>
               </w:rPr>
-              <w:t xml:space="preserve">A highscore feature could be added in future. </w:t>
+              <w:t xml:space="preserve">A </w:t>
+            </w:r>
+            <w:proofErr w:type="spellStart"/>
+            <w:r>
+              <w:rPr>
+                <w:lang w:val="en-US"/>
+              </w:rPr>
+              <w:t>highscore</w:t>
+            </w:r>
+            <w:proofErr w:type="spellEnd"/>
+            <w:r>
+              <w:rPr>
+                <w:lang w:val="en-US"/>
+              </w:rPr>
+              <w:t xml:space="preserve"> feature could be added in future. </w:t>
+            </w:r>
+          </w:p>
+        </w:tc>
+      </w:tr>
+    </w:tbl>
+    <w:p>
+      <w:pPr>
+        <w:pStyle w:val="Heading2"/>
+        <w:rPr>
+          <w:lang w:val="en-US"/>
+        </w:rPr>
+      </w:pPr>
+      <w:r>
+        <w:rPr>
+          <w:lang w:val="en-US"/>
+        </w:rPr>
+        <w:t xml:space="preserve">solutions fragment – 25/12/22 </w:t>
+      </w:r>
+    </w:p>
+    <w:tbl>
+      <w:tblPr>
+        <w:tblStyle w:val="TableGrid"/>
+        <w:tblW w:w="0" w:type="auto"/>
+        <w:tblLook w:val="04A0" w:firstRow="1" w:lastRow="0" w:firstColumn="1" w:lastColumn="0" w:noHBand="0" w:noVBand="1"/>
+      </w:tblPr>
+      <w:tblGrid>
+        <w:gridCol w:w="1696"/>
+        <w:gridCol w:w="7320"/>
+      </w:tblGrid>
+      <w:tr>
+        <w:tc>
+          <w:tcPr>
+            <w:tcW w:w="1696" w:type="dxa"/>
+          </w:tcPr>
+          <w:p>
+            <w:pPr>
+              <w:rPr>
+                <w:b/>
+                <w:bCs/>
+                <w:lang w:val="en-US"/>
+              </w:rPr>
+            </w:pPr>
+            <w:r>
+              <w:rPr>
+                <w:b/>
+                <w:bCs/>
+                <w:lang w:val="en-US"/>
+              </w:rPr>
+              <w:t>The idea</w:t>
+            </w:r>
+          </w:p>
+        </w:tc>
+        <w:tc>
+          <w:tcPr>
+            <w:tcW w:w="7320" w:type="dxa"/>
+          </w:tcPr>
+          <w:p>
+            <w:pPr>
+              <w:jc w:val="both"/>
+            </w:pPr>
+            <w:proofErr w:type="spellStart"/>
+            <w:r>
+              <w:rPr>
+                <w:lang w:val="en-US"/>
+              </w:rPr>
+              <w:t>RecyclerView</w:t>
+            </w:r>
+            <w:proofErr w:type="spellEnd"/>
+            <w:r>
+              <w:rPr>
+                <w:lang w:val="en-US"/>
+              </w:rPr>
+              <w:t xml:space="preserve"> with all 18 standard pizzas. User can click on a pizza to reveal its toppings, which will be shown </w:t>
+            </w:r>
+            <w:r>
+              <w:rPr>
+                <w:lang w:val="en-US"/>
+              </w:rPr>
+              <w:t xml:space="preserve">in a </w:t>
+            </w:r>
+            <w:proofErr w:type="spellStart"/>
+            <w:r>
+              <w:rPr>
+                <w:lang w:val="en-US"/>
+              </w:rPr>
+              <w:t>LinearLayout</w:t>
+            </w:r>
+            <w:proofErr w:type="spellEnd"/>
+            <w:r>
+              <w:rPr>
+                <w:lang w:val="en-US"/>
+              </w:rPr>
+              <w:t xml:space="preserve"> </w:t>
+            </w:r>
+            <w:r>
+              <w:rPr>
+                <w:lang w:val="en-US"/>
+              </w:rPr>
+              <w:t xml:space="preserve">within the </w:t>
+            </w:r>
+            <w:proofErr w:type="spellStart"/>
+            <w:r>
+              <w:rPr>
+                <w:lang w:val="en-US"/>
+              </w:rPr>
+              <w:t>rv_item</w:t>
+            </w:r>
+            <w:proofErr w:type="spellEnd"/>
+            <w:r>
+              <w:rPr>
+                <w:lang w:val="en-US"/>
+              </w:rPr>
+              <w:t xml:space="preserve">. </w:t>
+            </w:r>
+            <w:r>
+              <w:rPr>
+                <w:lang w:val="en-US"/>
+              </w:rPr>
+              <w:t xml:space="preserve">This </w:t>
+            </w:r>
+            <w:proofErr w:type="spellStart"/>
+            <w:r>
+              <w:rPr>
+                <w:lang w:val="en-US"/>
+              </w:rPr>
+              <w:t>LinearLayout</w:t>
+            </w:r>
+            <w:proofErr w:type="spellEnd"/>
+            <w:r>
+              <w:rPr>
+                <w:lang w:val="en-US"/>
+              </w:rPr>
+              <w:t xml:space="preserve"> will be split into 3 columns – “Meats”, “Veg”, “Others” (</w:t>
+            </w:r>
+            <w:r>
+              <w:rPr>
+                <w:i/>
+                <w:iCs/>
+                <w:lang w:val="en-US"/>
+              </w:rPr>
+              <w:t xml:space="preserve">Others </w:t>
+            </w:r>
+            <w:r>
+              <w:rPr>
+                <w:lang w:val="en-US"/>
+              </w:rPr>
+              <w:t>will include herbs, garlic, sauces etc.)</w:t>
             </w:r>
           </w:p>
         </w:tc>
@@ -433,7 +748,7 @@
       <w:tr>
         <w:tc>
           <w:tcPr>
-            <w:tcW w:w="1562" w:type="dxa"/>
+            <w:tcW w:w="1696" w:type="dxa"/>
           </w:tcPr>
           <w:p>
             <w:pPr>
@@ -449,49 +764,13 @@
                 <w:bCs/>
                 <w:lang w:val="en-US"/>
               </w:rPr>
-              <w:t xml:space="preserve">Implementation </w:t>
+              <w:t xml:space="preserve">Issues / Solutions </w:t>
             </w:r>
           </w:p>
         </w:tc>
         <w:tc>
           <w:tcPr>
-            <w:tcW w:w="7454" w:type="dxa"/>
-          </w:tcPr>
-          <w:p>
-            <w:pPr>
-              <w:rPr>
-                <w:lang w:val="en-US"/>
-              </w:rPr>
-            </w:pPr>
-          </w:p>
-        </w:tc>
-      </w:tr>
-      <w:tr>
-        <w:tc>
-          <w:tcPr>
-            <w:tcW w:w="1562" w:type="dxa"/>
-          </w:tcPr>
-          <w:p>
-            <w:pPr>
-              <w:rPr>
-                <w:b/>
-                <w:bCs/>
-                <w:lang w:val="en-US"/>
-              </w:rPr>
-            </w:pPr>
-            <w:r>
-              <w:rPr>
-                <w:b/>
-                <w:bCs/>
-                <w:lang w:val="en-US"/>
-              </w:rPr>
-              <w:t>Issues / Solutions</w:t>
-            </w:r>
-          </w:p>
-        </w:tc>
-        <w:tc>
-          <w:tcPr>
-            <w:tcW w:w="7454" w:type="dxa"/>
+            <w:tcW w:w="7320" w:type="dxa"/>
           </w:tcPr>
           <w:p>
             <w:pPr>
@@ -1364,7 +1643,6 @@
   <w:style w:type="character" w:default="1" w:styleId="DefaultParagraphFont">
     <w:name w:val="Default Paragraph Font"/>
     <w:uiPriority w:val="1"/>
-    <w:semiHidden/>
     <w:unhideWhenUsed/>
   </w:style>
   <w:style w:type="table" w:default="1" w:styleId="TableNormal">

</xml_diff>

<commit_message>
fixed rv quiz resetting colors when scrolled
</commit_message>
<xml_diff>
--- a/Development Log.docx
+++ b/Development Log.docx
@@ -613,10 +613,28 @@
         <w:t xml:space="preserve">solutions fragment – 25/12/22 </w:t>
       </w:r>
     </w:p>
+    <w:p>
+      <w:pPr>
+        <w:spacing w:after="0"/>
+        <w:rPr>
+          <w:sz w:val="4"/>
+          <w:szCs w:val="4"/>
+          <w:lang w:val="en-US"/>
+        </w:rPr>
+      </w:pPr>
+    </w:p>
     <w:tbl>
       <w:tblPr>
         <w:tblStyle w:val="TableGrid"/>
         <w:tblW w:w="0" w:type="auto"/>
+        <w:tblBorders>
+          <w:top w:val="none" w:sz="0" w:space="0" w:color="auto"/>
+          <w:left w:val="none" w:sz="0" w:space="0" w:color="auto"/>
+          <w:bottom w:val="none" w:sz="0" w:space="0" w:color="auto"/>
+          <w:right w:val="none" w:sz="0" w:space="0" w:color="auto"/>
+          <w:insideH w:val="none" w:sz="0" w:space="0" w:color="auto"/>
+          <w:insideV w:val="none" w:sz="0" w:space="0" w:color="auto"/>
+        </w:tblBorders>
         <w:tblLook w:val="04A0" w:firstRow="1" w:lastRow="0" w:firstColumn="1" w:lastColumn="0" w:noHBand="0" w:noVBand="1"/>
       </w:tblPr>
       <w:tblGrid>
@@ -774,6 +792,197 @@
           </w:tcPr>
           <w:p>
             <w:pPr>
+              <w:jc w:val="both"/>
+              <w:rPr>
+                <w:lang w:val="en-US"/>
+              </w:rPr>
+            </w:pPr>
+            <w:r>
+              <w:rPr>
+                <w:lang w:val="en-US"/>
+              </w:rPr>
+              <w:t xml:space="preserve">Views get ‘recycled’ and toppings get mixed up and/or duplicated. To fix this, I implemented the stuff in my Notes which makes each view unique and non-recyclable. </w:t>
+            </w:r>
+          </w:p>
+        </w:tc>
+      </w:tr>
+    </w:tbl>
+    <w:p>
+      <w:pPr>
+        <w:pStyle w:val="Heading2"/>
+        <w:rPr>
+          <w:lang w:val="en-US"/>
+        </w:rPr>
+      </w:pPr>
+      <w:r>
+        <w:rPr>
+          <w:lang w:val="en-US"/>
+        </w:rPr>
+        <w:t>issue: quiz rv items revert to normal color when user scrolls</w:t>
+      </w:r>
+      <w:r>
+        <w:rPr>
+          <w:lang w:val="en-US"/>
+        </w:rPr>
+        <w:t xml:space="preserve"> – 25/12/22</w:t>
+      </w:r>
+    </w:p>
+    <w:p>
+      <w:pPr>
+        <w:spacing w:after="0"/>
+        <w:rPr>
+          <w:sz w:val="4"/>
+          <w:szCs w:val="4"/>
+          <w:lang w:val="en-US"/>
+        </w:rPr>
+      </w:pPr>
+    </w:p>
+    <w:tbl>
+      <w:tblPr>
+        <w:tblStyle w:val="TableGrid"/>
+        <w:tblW w:w="0" w:type="auto"/>
+        <w:tblBorders>
+          <w:top w:val="none" w:sz="0" w:space="0" w:color="auto"/>
+          <w:left w:val="none" w:sz="0" w:space="0" w:color="auto"/>
+          <w:bottom w:val="none" w:sz="0" w:space="0" w:color="auto"/>
+          <w:right w:val="none" w:sz="0" w:space="0" w:color="auto"/>
+          <w:insideH w:val="none" w:sz="0" w:space="0" w:color="auto"/>
+          <w:insideV w:val="none" w:sz="0" w:space="0" w:color="auto"/>
+        </w:tblBorders>
+        <w:tblLook w:val="04A0" w:firstRow="1" w:lastRow="0" w:firstColumn="1" w:lastColumn="0" w:noHBand="0" w:noVBand="1"/>
+      </w:tblPr>
+      <w:tblGrid>
+        <w:gridCol w:w="894"/>
+        <w:gridCol w:w="8132"/>
+      </w:tblGrid>
+      <w:tr>
+        <w:tc>
+          <w:tcPr>
+            <w:tcW w:w="846" w:type="dxa"/>
+          </w:tcPr>
+          <w:p>
+            <w:pPr>
+              <w:rPr>
+                <w:b/>
+                <w:bCs/>
+                <w:lang w:val="en-US"/>
+              </w:rPr>
+            </w:pPr>
+            <w:r>
+              <w:rPr>
+                <w:b/>
+                <w:bCs/>
+                <w:lang w:val="en-US"/>
+              </w:rPr>
+              <w:t>Planned solution</w:t>
+            </w:r>
+          </w:p>
+        </w:tc>
+        <w:tc>
+          <w:tcPr>
+            <w:tcW w:w="8170" w:type="dxa"/>
+          </w:tcPr>
+          <w:p>
+            <w:pPr>
+              <w:jc w:val="both"/>
+              <w:rPr>
+                <w:lang w:val="en-US"/>
+              </w:rPr>
+            </w:pPr>
+            <w:r>
+              <w:rPr>
+                <w:lang w:val="en-US"/>
+              </w:rPr>
+              <w:t xml:space="preserve">I plan to add another variable to the list that Fragment passes to Adapter. This variable (probably a Boolean) tells the adapter </w:t>
+            </w:r>
+            <w:proofErr w:type="gramStart"/>
+            <w:r>
+              <w:rPr>
+                <w:lang w:val="en-US"/>
+              </w:rPr>
+              <w:t>whether or not</w:t>
+            </w:r>
+            <w:proofErr w:type="gramEnd"/>
+            <w:r>
+              <w:rPr>
+                <w:lang w:val="en-US"/>
+              </w:rPr>
+              <w:t xml:space="preserve"> that item has been selected by the user. If it is selected, </w:t>
+            </w:r>
+            <w:proofErr w:type="spellStart"/>
+            <w:r>
+              <w:rPr>
+                <w:lang w:val="en-US"/>
+              </w:rPr>
+              <w:t>bg</w:t>
+            </w:r>
+            <w:proofErr w:type="spellEnd"/>
+            <w:r>
+              <w:rPr>
+                <w:lang w:val="en-US"/>
+              </w:rPr>
+              <w:t xml:space="preserve"> color is changed to light blue, otherwise </w:t>
+            </w:r>
+            <w:proofErr w:type="spellStart"/>
+            <w:r>
+              <w:rPr>
+                <w:lang w:val="en-US"/>
+              </w:rPr>
+              <w:t>bg</w:t>
+            </w:r>
+            <w:proofErr w:type="spellEnd"/>
+            <w:r>
+              <w:rPr>
+                <w:lang w:val="en-US"/>
+              </w:rPr>
+              <w:t xml:space="preserve"> color remains the standard </w:t>
+            </w:r>
+            <w:proofErr w:type="spellStart"/>
+            <w:r>
+              <w:rPr>
+                <w:lang w:val="en-US"/>
+              </w:rPr>
+              <w:t>cardview</w:t>
+            </w:r>
+            <w:proofErr w:type="spellEnd"/>
+            <w:r>
+              <w:rPr>
+                <w:lang w:val="en-US"/>
+              </w:rPr>
+              <w:t xml:space="preserve"> color. </w:t>
+            </w:r>
+          </w:p>
+        </w:tc>
+      </w:tr>
+      <w:tr>
+        <w:tc>
+          <w:tcPr>
+            <w:tcW w:w="846" w:type="dxa"/>
+          </w:tcPr>
+          <w:p>
+            <w:pPr>
+              <w:rPr>
+                <w:b/>
+                <w:bCs/>
+                <w:lang w:val="en-US"/>
+              </w:rPr>
+            </w:pPr>
+            <w:r>
+              <w:rPr>
+                <w:b/>
+                <w:bCs/>
+                <w:lang w:val="en-US"/>
+              </w:rPr>
+              <w:t>Actual solution</w:t>
+            </w:r>
+          </w:p>
+        </w:tc>
+        <w:tc>
+          <w:tcPr>
+            <w:tcW w:w="8170" w:type="dxa"/>
+          </w:tcPr>
+          <w:p>
+            <w:pPr>
               <w:rPr>
                 <w:lang w:val="en-US"/>
               </w:rPr>
@@ -784,7 +993,10 @@
     </w:tbl>
     <w:p>
       <w:pPr>
-        <w:rPr>
+        <w:spacing w:after="0" w:line="240" w:lineRule="auto"/>
+        <w:rPr>
+          <w:b/>
+          <w:bCs/>
           <w:lang w:val="en-US"/>
         </w:rPr>
       </w:pPr>
@@ -1643,6 +1855,7 @@
   <w:style w:type="character" w:default="1" w:styleId="DefaultParagraphFont">
     <w:name w:val="Default Paragraph Font"/>
     <w:uiPriority w:val="1"/>
+    <w:semiHidden/>
     <w:unhideWhenUsed/>
   </w:style>
   <w:style w:type="table" w:default="1" w:styleId="TableNormal">

</xml_diff>

<commit_message>
implementing highscore feature; before switching to saving a list of Data<String, Int> objects
</commit_message>
<xml_diff>
--- a/Development Log.docx
+++ b/Development Log.docx
@@ -1060,7 +1060,6 @@
                 <w:tab w:val="left" w:pos="13740"/>
                 <w:tab w:val="left" w:pos="14656"/>
               </w:tabs>
-              <w:spacing w:before="0" w:after="0" w:line="240" w:lineRule="auto"/>
               <w:rPr>
                 <w:rFonts w:ascii="Courier New" w:eastAsia="Times New Roman" w:hAnsi="Courier New" w:cs="Courier New"/>
                 <w:color w:val="A9B7C6"/>
@@ -1578,12 +1577,184 @@
     </w:tbl>
     <w:p>
       <w:pPr>
-        <w:spacing w:after="0" w:line="240" w:lineRule="auto"/>
-        <w:rPr>
-          <w:lang w:val="en-US"/>
+        <w:pStyle w:val="Heading2"/>
+      </w:pPr>
+      <w:r>
+        <w:lastRenderedPageBreak/>
+        <w:t>highscore feature – 26/12/22</w:t>
+      </w:r>
+    </w:p>
+    <w:p>
+      <w:pPr>
+        <w:spacing w:after="0"/>
+        <w:rPr>
+          <w:sz w:val="4"/>
+          <w:szCs w:val="4"/>
         </w:rPr>
       </w:pPr>
     </w:p>
+    <w:tbl>
+      <w:tblPr>
+        <w:tblStyle w:val="TableGrid"/>
+        <w:tblW w:w="0" w:type="auto"/>
+        <w:tblLook w:val="04A0" w:firstRow="1" w:lastRow="0" w:firstColumn="1" w:lastColumn="0" w:noHBand="0" w:noVBand="1"/>
+      </w:tblPr>
+      <w:tblGrid>
+        <w:gridCol w:w="1696"/>
+        <w:gridCol w:w="7320"/>
+      </w:tblGrid>
+      <w:tr>
+        <w:tc>
+          <w:tcPr>
+            <w:tcW w:w="1696" w:type="dxa"/>
+          </w:tcPr>
+          <w:p>
+            <w:pPr>
+              <w:rPr>
+                <w:b/>
+                <w:bCs/>
+              </w:rPr>
+            </w:pPr>
+            <w:r>
+              <w:rPr>
+                <w:b/>
+                <w:bCs/>
+              </w:rPr>
+              <w:t xml:space="preserve">The idea </w:t>
+            </w:r>
+          </w:p>
+        </w:tc>
+        <w:tc>
+          <w:tcPr>
+            <w:tcW w:w="7320" w:type="dxa"/>
+          </w:tcPr>
+          <w:p>
+            <w:pPr>
+              <w:jc w:val="both"/>
+            </w:pPr>
+            <w:proofErr w:type="spellStart"/>
+            <w:r>
+              <w:t>ViewModel</w:t>
+            </w:r>
+            <w:proofErr w:type="spellEnd"/>
+            <w:r>
+              <w:t xml:space="preserve"> reads from </w:t>
+            </w:r>
+            <w:proofErr w:type="spellStart"/>
+            <w:r>
+              <w:t>json</w:t>
+            </w:r>
+            <w:proofErr w:type="spellEnd"/>
+            <w:r>
+              <w:t xml:space="preserve"> file a variable </w:t>
+            </w:r>
+            <w:proofErr w:type="spellStart"/>
+            <w:r>
+              <w:t>highScore</w:t>
+            </w:r>
+            <w:proofErr w:type="spellEnd"/>
+            <w:r>
+              <w:t xml:space="preserve">: Int. </w:t>
+            </w:r>
+            <w:proofErr w:type="spellStart"/>
+            <w:r>
+              <w:t>highScore</w:t>
+            </w:r>
+            <w:proofErr w:type="spellEnd"/>
+            <w:r>
+              <w:t xml:space="preserve"> is updated when the user plays the quiz and finishes all pizzas if their </w:t>
+            </w:r>
+            <w:proofErr w:type="spellStart"/>
+            <w:r>
+              <w:t>newScore</w:t>
+            </w:r>
+            <w:proofErr w:type="spellEnd"/>
+            <w:r>
+              <w:t xml:space="preserve"> &gt; </w:t>
+            </w:r>
+            <w:proofErr w:type="spellStart"/>
+            <w:r>
+              <w:t>highScore</w:t>
+            </w:r>
+            <w:proofErr w:type="spellEnd"/>
+            <w:r>
+              <w:t xml:space="preserve">. </w:t>
+            </w:r>
+          </w:p>
+        </w:tc>
+      </w:tr>
+      <w:tr>
+        <w:tc>
+          <w:tcPr>
+            <w:tcW w:w="1696" w:type="dxa"/>
+          </w:tcPr>
+          <w:p>
+            <w:pPr>
+              <w:rPr>
+                <w:b/>
+                <w:bCs/>
+              </w:rPr>
+            </w:pPr>
+            <w:r>
+              <w:rPr>
+                <w:b/>
+                <w:bCs/>
+              </w:rPr>
+              <w:t xml:space="preserve">Issues / Solutions </w:t>
+            </w:r>
+          </w:p>
+        </w:tc>
+        <w:tc>
+          <w:tcPr>
+            <w:tcW w:w="7320" w:type="dxa"/>
+          </w:tcPr>
+          <w:p>
+            <w:pPr>
+              <w:jc w:val="both"/>
+            </w:pPr>
+            <w:r>
+              <w:t xml:space="preserve">Seems like I’m having issues reading a </w:t>
+            </w:r>
+            <w:proofErr w:type="spellStart"/>
+            <w:r>
+              <w:t>json</w:t>
+            </w:r>
+            <w:proofErr w:type="spellEnd"/>
+            <w:r>
+              <w:t xml:space="preserve"> file that contains just an Int. I’ll try to save a list of Data&lt;String, Int&gt; objects instead, where &lt;String&gt; is the data name, and &lt;Int&gt; is the corresponding value, </w:t>
+            </w:r>
+            <w:proofErr w:type="spellStart"/>
+            <w:r>
+              <w:t>eg</w:t>
+            </w:r>
+            <w:proofErr w:type="spellEnd"/>
+            <w:r>
+              <w:t xml:space="preserve"> </w:t>
+            </w:r>
+            <w:proofErr w:type="gramStart"/>
+            <w:r>
+              <w:t>Data(</w:t>
+            </w:r>
+            <w:proofErr w:type="gramEnd"/>
+            <w:r>
+              <w:t>“</w:t>
+            </w:r>
+            <w:proofErr w:type="spellStart"/>
+            <w:r>
+              <w:t>highScore</w:t>
+            </w:r>
+            <w:proofErr w:type="spellEnd"/>
+            <w:r>
+              <w:t>”, 12).</w:t>
+            </w:r>
+            <w:r>
+              <w:t xml:space="preserve"> This Data class could also be used for future saved objects. </w:t>
+            </w:r>
+          </w:p>
+        </w:tc>
+      </w:tr>
+    </w:tbl>
+    <w:p/>
     <w:sectPr>
       <w:pgSz w:w="11906" w:h="16838"/>
       <w:pgMar w:top="1440" w:right="1440" w:bottom="1440" w:left="1440" w:header="708" w:footer="708" w:gutter="0"/>

</xml_diff>

<commit_message>
fixed com.beust.klaxon.Klaxon Exception: Expected a [ but read {
</commit_message>
<xml_diff>
--- a/Development Log.docx
+++ b/Development Log.docx
@@ -1749,6 +1749,96 @@
             </w:r>
             <w:r>
               <w:t xml:space="preserve"> This Data class could also be used for future saved objects. </w:t>
+            </w:r>
+          </w:p>
+          <w:p>
+            <w:pPr>
+              <w:jc w:val="both"/>
+            </w:pPr>
+          </w:p>
+          <w:p>
+            <w:pPr>
+              <w:jc w:val="both"/>
+            </w:pPr>
+            <w:r>
+              <w:t xml:space="preserve">Instead of the above, </w:t>
+            </w:r>
+            <w:r>
+              <w:t xml:space="preserve">I tried saving as a Map&lt;String, Int&gt; but it threw this error when I try reading the </w:t>
+            </w:r>
+            <w:proofErr w:type="spellStart"/>
+            <w:r>
+              <w:t>json</w:t>
+            </w:r>
+            <w:proofErr w:type="spellEnd"/>
+            <w:r>
+              <w:t xml:space="preserve"> file: </w:t>
+            </w:r>
+          </w:p>
+          <w:p>
+            <w:pPr>
+              <w:jc w:val="both"/>
+              <w:rPr>
+                <w:i/>
+                <w:iCs/>
+                <w:color w:val="FF0000"/>
+              </w:rPr>
+            </w:pPr>
+            <w:proofErr w:type="spellStart"/>
+            <w:proofErr w:type="gramStart"/>
+            <w:r>
+              <w:rPr>
+                <w:i/>
+                <w:iCs/>
+                <w:color w:val="FF0000"/>
+              </w:rPr>
+              <w:t>com.beust</w:t>
+            </w:r>
+            <w:proofErr w:type="gramEnd"/>
+            <w:r>
+              <w:rPr>
+                <w:i/>
+                <w:iCs/>
+                <w:color w:val="FF0000"/>
+              </w:rPr>
+              <w:t>.klaxon.Klaxon</w:t>
+            </w:r>
+            <w:proofErr w:type="spellEnd"/>
+            <w:r>
+              <w:rPr>
+                <w:i/>
+                <w:iCs/>
+                <w:color w:val="FF0000"/>
+              </w:rPr>
+              <w:t xml:space="preserve"> Exception: Expected a [ but read {</w:t>
+            </w:r>
+          </w:p>
+          <w:p>
+            <w:pPr>
+              <w:jc w:val="both"/>
+            </w:pPr>
+            <w:r>
+              <w:t xml:space="preserve">I’m now trying, instead, to convert each key-value pair into a Data&lt;String, Int&gt;, where Data is a </w:t>
+            </w:r>
+            <w:proofErr w:type="spellStart"/>
+            <w:r>
+              <w:rPr>
+                <w:i/>
+                <w:iCs/>
+              </w:rPr>
+              <w:t>parcelable</w:t>
+            </w:r>
+            <w:proofErr w:type="spellEnd"/>
+            <w:r>
+              <w:t xml:space="preserve"> object, then I’ll save a list of Data as a </w:t>
+            </w:r>
+            <w:proofErr w:type="spellStart"/>
+            <w:r>
+              <w:t>json</w:t>
+            </w:r>
+            <w:proofErr w:type="spellEnd"/>
+            <w:r>
+              <w:t xml:space="preserve"> object. </w:t>
             </w:r>
           </w:p>
         </w:tc>

</xml_diff>